<commit_message>
ref. rapport nu med pdf!
</commit_message>
<xml_diff>
--- a/Dokumentation/Reflektionsrapport.docx
+++ b/Dokumentation/Reflektionsrapport.docx
@@ -145,6 +145,7 @@
           <w15:appearance w15:val="hidden"/>
           <w:text w:multiLine="1"/>
         </w:sdtPr>
+        <w:sdtEndPr/>
         <w:sdtContent>
           <w:r>
             <w:t>Reflektionsrapport</w:t>
@@ -1030,7 +1031,6 @@
                 <w14:ligatures w14:val="none"/>
               </w:rPr>
             </w:pPr>
-            <w:proofErr w:type="spellStart"/>
             <w:r>
               <w:rPr>
                 <w:rFonts w:ascii="Calibri" w:eastAsia="Times New Roman" w:hAnsi="Calibri" w:cs="Calibri"/>
@@ -1039,18 +1039,7 @@
                 <w:lang w:eastAsia="sv-SE"/>
                 <w14:ligatures w14:val="none"/>
               </w:rPr>
-              <w:t>Wireframes</w:t>
-            </w:r>
-            <w:proofErr w:type="spellEnd"/>
-            <w:r>
-              <w:rPr>
-                <w:rFonts w:ascii="Calibri" w:eastAsia="Times New Roman" w:hAnsi="Calibri" w:cs="Calibri"/>
-                <w:kern w:val="0"/>
-                <w:szCs w:val="24"/>
-                <w:lang w:eastAsia="sv-SE"/>
-                <w14:ligatures w14:val="none"/>
-              </w:rPr>
-              <w:t> </w:t>
+              <w:t>Wireframes </w:t>
             </w:r>
           </w:p>
         </w:tc>
@@ -1981,6 +1970,11 @@
       </w:r>
     </w:p>
     <w:p>
+      <w:r>
+        <w:t>Under arbetsprocessen så fanns det vissa saker jag själv kunde gjort bättre för att spara tid. Så som att göra mina element på sidan responsiva direkt istället för att gå tillbaka och göra det senare.</w:t>
+      </w:r>
+    </w:p>
+    <w:p>
       <w:pPr>
         <w:pStyle w:val="Rubrik2"/>
       </w:pPr>
@@ -1990,10 +1984,7 @@
     </w:p>
     <w:p>
       <w:r>
-        <w:t xml:space="preserve">Jag är väldigt nöjd med hur mitt projekt har gått och jag är stolt över det jag har lyckats skapa. Det var vissa nya saker som tog lite tid att lära sig så som GitHub och de nya JavaScript biblioteken. </w:t>
-      </w:r>
-      <w:r>
-        <w:t>Det är svårt att säga hur många timmar jag la ner på det här projektet men det var många kvällar av min fritid.</w:t>
+        <w:t>Jag är väldigt nöjd med hur mitt projekt har gått och jag är stolt över det jag har lyckats skapa. Det var vissa nya saker som tog lite tid att lära sig så som GitHub och de nya JavaScript biblioteken. Det är svårt att säga hur många timmar jag la ner på det här projektet men det var många kvällar av min fritid.</w:t>
       </w:r>
     </w:p>
     <w:p/>
@@ -3748,6 +3739,7 @@
   <w:style w:type="character" w:default="1" w:styleId="Standardstycketeckensnitt">
     <w:name w:val="Default Paragraph Font"/>
     <w:uiPriority w:val="1"/>
+    <w:semiHidden/>
     <w:unhideWhenUsed/>
   </w:style>
   <w:style w:type="table" w:default="1" w:styleId="Normaltabell">
@@ -5127,6 +5119,7 @@
     <w:rsid w:val="001D6B07"/>
     <w:rsid w:val="003A097D"/>
     <w:rsid w:val="004539E5"/>
+    <w:rsid w:val="005D64A7"/>
     <w:rsid w:val="00966B48"/>
     <w:rsid w:val="009D658C"/>
     <w:rsid w:val="00AA5AEA"/>

</xml_diff>